<commit_message>
drobna zmiana stopki i pliku jq.js z powodu modyfikacji stopki
</commit_message>
<xml_diff>
--- a/DocTech-kopia.docx
+++ b/DocTech-kopia.docx
@@ -699,10 +699,7 @@
         <w:t>np. k</w:t>
       </w:r>
       <w:r>
-        <w:t>olor niebieski działa uspokajająco i pobudza do twórczego myślenia</w:t>
-      </w:r>
-      <w:r>
-        <w:t>)</w:t>
+        <w:t>olor niebieski działa uspokajająco i pobudza do twórczego myślenia)</w:t>
       </w:r>
     </w:p>
     <w:p>
@@ -1083,6 +1080,1931 @@
     </w:p>
     <w:p>
       <w:pPr>
+        <w:spacing w:after="0"/>
+        <w:ind w:left="360"/>
+        <w:rPr>
+          <w:sz w:val="20"/>
+          <w:szCs w:val="20"/>
+        </w:rPr>
+      </w:pPr>
+      <w:r>
+        <w:rPr>
+          <w:sz w:val="20"/>
+          <w:szCs w:val="20"/>
+        </w:rPr>
+        <w:t>SET SQL_MODE = "NO_AUTO_VALUE_ON_ZERO";</w:t>
+      </w:r>
+    </w:p>
+    <w:p>
+      <w:pPr>
+        <w:spacing w:after="0"/>
+        <w:ind w:left="360"/>
+        <w:rPr>
+          <w:sz w:val="20"/>
+          <w:szCs w:val="20"/>
+        </w:rPr>
+      </w:pPr>
+      <w:r>
+        <w:rPr>
+          <w:sz w:val="20"/>
+          <w:szCs w:val="20"/>
+        </w:rPr>
+        <w:t xml:space="preserve">SET </w:t>
+      </w:r>
+      <w:proofErr w:type="spellStart"/>
+      <w:r>
+        <w:rPr>
+          <w:sz w:val="20"/>
+          <w:szCs w:val="20"/>
+        </w:rPr>
+        <w:t>time_zone</w:t>
+      </w:r>
+      <w:proofErr w:type="spellEnd"/>
+      <w:r>
+        <w:rPr>
+          <w:sz w:val="20"/>
+          <w:szCs w:val="20"/>
+        </w:rPr>
+        <w:t xml:space="preserve"> = "+00:00";</w:t>
+      </w:r>
+    </w:p>
+    <w:p>
+      <w:pPr>
+        <w:spacing w:after="0"/>
+        <w:ind w:left="360"/>
+        <w:rPr>
+          <w:sz w:val="20"/>
+          <w:szCs w:val="20"/>
+        </w:rPr>
+      </w:pPr>
+    </w:p>
+    <w:p>
+      <w:pPr>
+        <w:spacing w:after="0"/>
+        <w:ind w:left="360"/>
+        <w:rPr>
+          <w:sz w:val="20"/>
+          <w:szCs w:val="20"/>
+        </w:rPr>
+      </w:pPr>
+      <w:r>
+        <w:rPr>
+          <w:sz w:val="20"/>
+          <w:szCs w:val="20"/>
+        </w:rPr>
+        <w:t>CREATE TABLE `pytania` (</w:t>
+      </w:r>
+    </w:p>
+    <w:p>
+      <w:pPr>
+        <w:spacing w:after="0"/>
+        <w:ind w:left="360"/>
+        <w:rPr>
+          <w:sz w:val="20"/>
+          <w:szCs w:val="20"/>
+        </w:rPr>
+      </w:pPr>
+      <w:r>
+        <w:rPr>
+          <w:sz w:val="20"/>
+          <w:szCs w:val="20"/>
+        </w:rPr>
+        <w:t xml:space="preserve">  `</w:t>
+      </w:r>
+      <w:proofErr w:type="spellStart"/>
+      <w:r>
+        <w:rPr>
+          <w:sz w:val="20"/>
+          <w:szCs w:val="20"/>
+        </w:rPr>
+        <w:t>id_pytania</w:t>
+      </w:r>
+      <w:proofErr w:type="spellEnd"/>
+      <w:r>
+        <w:rPr>
+          <w:sz w:val="20"/>
+          <w:szCs w:val="20"/>
+        </w:rPr>
+        <w:t xml:space="preserve">` </w:t>
+      </w:r>
+      <w:proofErr w:type="spellStart"/>
+      <w:r>
+        <w:rPr>
+          <w:sz w:val="20"/>
+          <w:szCs w:val="20"/>
+        </w:rPr>
+        <w:t>int</w:t>
+      </w:r>
+      <w:proofErr w:type="spellEnd"/>
+      <w:r>
+        <w:rPr>
+          <w:sz w:val="20"/>
+          <w:szCs w:val="20"/>
+        </w:rPr>
+        <w:t>(11) NOT NULL,</w:t>
+      </w:r>
+    </w:p>
+    <w:p>
+      <w:pPr>
+        <w:spacing w:after="0"/>
+        <w:ind w:left="360"/>
+        <w:rPr>
+          <w:sz w:val="20"/>
+          <w:szCs w:val="20"/>
+        </w:rPr>
+      </w:pPr>
+      <w:r>
+        <w:rPr>
+          <w:sz w:val="20"/>
+          <w:szCs w:val="20"/>
+        </w:rPr>
+        <w:t xml:space="preserve">  `</w:t>
+      </w:r>
+      <w:proofErr w:type="spellStart"/>
+      <w:r>
+        <w:rPr>
+          <w:sz w:val="20"/>
+          <w:szCs w:val="20"/>
+        </w:rPr>
+        <w:t>id_testu</w:t>
+      </w:r>
+      <w:proofErr w:type="spellEnd"/>
+      <w:r>
+        <w:rPr>
+          <w:sz w:val="20"/>
+          <w:szCs w:val="20"/>
+        </w:rPr>
+        <w:t xml:space="preserve">` </w:t>
+      </w:r>
+      <w:proofErr w:type="spellStart"/>
+      <w:r>
+        <w:rPr>
+          <w:sz w:val="20"/>
+          <w:szCs w:val="20"/>
+        </w:rPr>
+        <w:t>int</w:t>
+      </w:r>
+      <w:proofErr w:type="spellEnd"/>
+      <w:r>
+        <w:rPr>
+          <w:sz w:val="20"/>
+          <w:szCs w:val="20"/>
+        </w:rPr>
+        <w:t>(11) NOT NULL,</w:t>
+      </w:r>
+    </w:p>
+    <w:p>
+      <w:pPr>
+        <w:spacing w:after="0"/>
+        <w:ind w:left="360"/>
+        <w:rPr>
+          <w:sz w:val="20"/>
+          <w:szCs w:val="20"/>
+        </w:rPr>
+      </w:pPr>
+      <w:r>
+        <w:rPr>
+          <w:sz w:val="20"/>
+          <w:szCs w:val="20"/>
+        </w:rPr>
+        <w:t xml:space="preserve">  `pytanie` </w:t>
+      </w:r>
+      <w:proofErr w:type="spellStart"/>
+      <w:r>
+        <w:rPr>
+          <w:sz w:val="20"/>
+          <w:szCs w:val="20"/>
+        </w:rPr>
+        <w:t>text</w:t>
+      </w:r>
+      <w:proofErr w:type="spellEnd"/>
+      <w:r>
+        <w:rPr>
+          <w:sz w:val="20"/>
+          <w:szCs w:val="20"/>
+        </w:rPr>
+        <w:t xml:space="preserve"> CHARACTER SET utf8 COLLATE utf8_unicode_ci NOT NULL,</w:t>
+      </w:r>
+    </w:p>
+    <w:p>
+      <w:pPr>
+        <w:spacing w:after="0"/>
+        <w:ind w:left="360"/>
+        <w:rPr>
+          <w:sz w:val="20"/>
+          <w:szCs w:val="20"/>
+        </w:rPr>
+      </w:pPr>
+      <w:r>
+        <w:rPr>
+          <w:sz w:val="20"/>
+          <w:szCs w:val="20"/>
+        </w:rPr>
+        <w:lastRenderedPageBreak/>
+        <w:t xml:space="preserve">  `</w:t>
+      </w:r>
+      <w:proofErr w:type="spellStart"/>
+      <w:r>
+        <w:rPr>
+          <w:sz w:val="20"/>
+          <w:szCs w:val="20"/>
+        </w:rPr>
+        <w:t>odp_pierwsza</w:t>
+      </w:r>
+      <w:proofErr w:type="spellEnd"/>
+      <w:r>
+        <w:rPr>
+          <w:sz w:val="20"/>
+          <w:szCs w:val="20"/>
+        </w:rPr>
+        <w:t xml:space="preserve">` </w:t>
+      </w:r>
+      <w:proofErr w:type="spellStart"/>
+      <w:r>
+        <w:rPr>
+          <w:sz w:val="20"/>
+          <w:szCs w:val="20"/>
+        </w:rPr>
+        <w:t>text</w:t>
+      </w:r>
+      <w:proofErr w:type="spellEnd"/>
+      <w:r>
+        <w:rPr>
+          <w:sz w:val="20"/>
+          <w:szCs w:val="20"/>
+        </w:rPr>
+        <w:t xml:space="preserve"> CHARACTER SET utf8 COLLATE utf8_unicode_ci,</w:t>
+      </w:r>
+    </w:p>
+    <w:p>
+      <w:pPr>
+        <w:spacing w:after="0"/>
+        <w:ind w:left="360"/>
+        <w:rPr>
+          <w:sz w:val="20"/>
+          <w:szCs w:val="20"/>
+        </w:rPr>
+      </w:pPr>
+      <w:r>
+        <w:rPr>
+          <w:sz w:val="20"/>
+          <w:szCs w:val="20"/>
+        </w:rPr>
+        <w:t xml:space="preserve">  `</w:t>
+      </w:r>
+      <w:proofErr w:type="spellStart"/>
+      <w:r>
+        <w:rPr>
+          <w:sz w:val="20"/>
+          <w:szCs w:val="20"/>
+        </w:rPr>
+        <w:t>odp_druga</w:t>
+      </w:r>
+      <w:proofErr w:type="spellEnd"/>
+      <w:r>
+        <w:rPr>
+          <w:sz w:val="20"/>
+          <w:szCs w:val="20"/>
+        </w:rPr>
+        <w:t xml:space="preserve">` </w:t>
+      </w:r>
+      <w:proofErr w:type="spellStart"/>
+      <w:r>
+        <w:rPr>
+          <w:sz w:val="20"/>
+          <w:szCs w:val="20"/>
+        </w:rPr>
+        <w:t>text</w:t>
+      </w:r>
+      <w:proofErr w:type="spellEnd"/>
+      <w:r>
+        <w:rPr>
+          <w:sz w:val="20"/>
+          <w:szCs w:val="20"/>
+        </w:rPr>
+        <w:t xml:space="preserve"> CHARACTER SET utf8 COLLATE utf8_unicode_ci,</w:t>
+      </w:r>
+    </w:p>
+    <w:p>
+      <w:pPr>
+        <w:spacing w:after="0"/>
+        <w:ind w:left="360"/>
+        <w:rPr>
+          <w:sz w:val="20"/>
+          <w:szCs w:val="20"/>
+        </w:rPr>
+      </w:pPr>
+      <w:r>
+        <w:rPr>
+          <w:sz w:val="20"/>
+          <w:szCs w:val="20"/>
+        </w:rPr>
+        <w:t xml:space="preserve">  `</w:t>
+      </w:r>
+      <w:proofErr w:type="spellStart"/>
+      <w:r>
+        <w:rPr>
+          <w:sz w:val="20"/>
+          <w:szCs w:val="20"/>
+        </w:rPr>
+        <w:t>odp_trzecia</w:t>
+      </w:r>
+      <w:proofErr w:type="spellEnd"/>
+      <w:r>
+        <w:rPr>
+          <w:sz w:val="20"/>
+          <w:szCs w:val="20"/>
+        </w:rPr>
+        <w:t xml:space="preserve">` </w:t>
+      </w:r>
+      <w:proofErr w:type="spellStart"/>
+      <w:r>
+        <w:rPr>
+          <w:sz w:val="20"/>
+          <w:szCs w:val="20"/>
+        </w:rPr>
+        <w:t>text</w:t>
+      </w:r>
+      <w:proofErr w:type="spellEnd"/>
+      <w:r>
+        <w:rPr>
+          <w:sz w:val="20"/>
+          <w:szCs w:val="20"/>
+        </w:rPr>
+        <w:t xml:space="preserve"> CHARACTER SET utf8 COLLATE utf8_unicode_ci,</w:t>
+      </w:r>
+    </w:p>
+    <w:p>
+      <w:pPr>
+        <w:spacing w:after="0"/>
+        <w:ind w:left="360"/>
+        <w:rPr>
+          <w:sz w:val="20"/>
+          <w:szCs w:val="20"/>
+        </w:rPr>
+      </w:pPr>
+      <w:r>
+        <w:rPr>
+          <w:sz w:val="20"/>
+          <w:szCs w:val="20"/>
+        </w:rPr>
+        <w:t xml:space="preserve">  `</w:t>
+      </w:r>
+      <w:proofErr w:type="spellStart"/>
+      <w:r>
+        <w:rPr>
+          <w:sz w:val="20"/>
+          <w:szCs w:val="20"/>
+        </w:rPr>
+        <w:t>odp_czwarta</w:t>
+      </w:r>
+      <w:proofErr w:type="spellEnd"/>
+      <w:r>
+        <w:rPr>
+          <w:sz w:val="20"/>
+          <w:szCs w:val="20"/>
+        </w:rPr>
+        <w:t xml:space="preserve">` </w:t>
+      </w:r>
+      <w:proofErr w:type="spellStart"/>
+      <w:r>
+        <w:rPr>
+          <w:sz w:val="20"/>
+          <w:szCs w:val="20"/>
+        </w:rPr>
+        <w:t>text</w:t>
+      </w:r>
+      <w:proofErr w:type="spellEnd"/>
+      <w:r>
+        <w:rPr>
+          <w:sz w:val="20"/>
+          <w:szCs w:val="20"/>
+        </w:rPr>
+        <w:t xml:space="preserve"> CHARACTER SET utf8 COLLATE utf8_unicode_ci,</w:t>
+      </w:r>
+    </w:p>
+    <w:p>
+      <w:pPr>
+        <w:spacing w:after="0"/>
+        <w:ind w:left="360"/>
+        <w:rPr>
+          <w:sz w:val="20"/>
+          <w:szCs w:val="20"/>
+        </w:rPr>
+      </w:pPr>
+      <w:r>
+        <w:rPr>
+          <w:sz w:val="20"/>
+          <w:szCs w:val="20"/>
+        </w:rPr>
+        <w:t xml:space="preserve">  `</w:t>
+      </w:r>
+      <w:proofErr w:type="spellStart"/>
+      <w:r>
+        <w:rPr>
+          <w:sz w:val="20"/>
+          <w:szCs w:val="20"/>
+        </w:rPr>
+        <w:t>poprawna_odpowiedz</w:t>
+      </w:r>
+      <w:proofErr w:type="spellEnd"/>
+      <w:r>
+        <w:rPr>
+          <w:sz w:val="20"/>
+          <w:szCs w:val="20"/>
+        </w:rPr>
+        <w:t xml:space="preserve">` </w:t>
+      </w:r>
+      <w:proofErr w:type="spellStart"/>
+      <w:r>
+        <w:rPr>
+          <w:sz w:val="20"/>
+          <w:szCs w:val="20"/>
+        </w:rPr>
+        <w:t>varchar</w:t>
+      </w:r>
+      <w:proofErr w:type="spellEnd"/>
+      <w:r>
+        <w:rPr>
+          <w:sz w:val="20"/>
+          <w:szCs w:val="20"/>
+        </w:rPr>
+        <w:t>(1) NOT NULL</w:t>
+      </w:r>
+    </w:p>
+    <w:p>
+      <w:pPr>
+        <w:spacing w:after="0"/>
+        <w:ind w:left="360"/>
+        <w:rPr>
+          <w:sz w:val="20"/>
+          <w:szCs w:val="20"/>
+        </w:rPr>
+      </w:pPr>
+      <w:r>
+        <w:rPr>
+          <w:sz w:val="20"/>
+          <w:szCs w:val="20"/>
+        </w:rPr>
+        <w:t>) ENGINE=</w:t>
+      </w:r>
+      <w:proofErr w:type="spellStart"/>
+      <w:r>
+        <w:rPr>
+          <w:sz w:val="20"/>
+          <w:szCs w:val="20"/>
+        </w:rPr>
+        <w:t>InnoDB</w:t>
+      </w:r>
+      <w:proofErr w:type="spellEnd"/>
+      <w:r>
+        <w:rPr>
+          <w:sz w:val="20"/>
+          <w:szCs w:val="20"/>
+        </w:rPr>
+        <w:t xml:space="preserve"> DEFAULT CHARSET=latin1;</w:t>
+      </w:r>
+    </w:p>
+    <w:p>
+      <w:pPr>
+        <w:spacing w:after="0"/>
+        <w:ind w:left="360"/>
+        <w:rPr>
+          <w:sz w:val="20"/>
+          <w:szCs w:val="20"/>
+        </w:rPr>
+      </w:pPr>
+    </w:p>
+    <w:p>
+      <w:pPr>
+        <w:spacing w:after="0"/>
+        <w:ind w:left="360"/>
+        <w:rPr>
+          <w:sz w:val="20"/>
+          <w:szCs w:val="20"/>
+        </w:rPr>
+      </w:pPr>
+      <w:r>
+        <w:rPr>
+          <w:sz w:val="20"/>
+          <w:szCs w:val="20"/>
+        </w:rPr>
+        <w:t>CREATE TABLE `testy` (</w:t>
+      </w:r>
+    </w:p>
+    <w:p>
+      <w:pPr>
+        <w:spacing w:after="0"/>
+        <w:ind w:left="360"/>
+        <w:rPr>
+          <w:sz w:val="20"/>
+          <w:szCs w:val="20"/>
+        </w:rPr>
+      </w:pPr>
+      <w:r>
+        <w:rPr>
+          <w:sz w:val="20"/>
+          <w:szCs w:val="20"/>
+        </w:rPr>
+        <w:t xml:space="preserve">  `</w:t>
+      </w:r>
+      <w:proofErr w:type="spellStart"/>
+      <w:r>
+        <w:rPr>
+          <w:sz w:val="20"/>
+          <w:szCs w:val="20"/>
+        </w:rPr>
+        <w:t>id_testu</w:t>
+      </w:r>
+      <w:proofErr w:type="spellEnd"/>
+      <w:r>
+        <w:rPr>
+          <w:sz w:val="20"/>
+          <w:szCs w:val="20"/>
+        </w:rPr>
+        <w:t xml:space="preserve">` </w:t>
+      </w:r>
+      <w:proofErr w:type="spellStart"/>
+      <w:r>
+        <w:rPr>
+          <w:sz w:val="20"/>
+          <w:szCs w:val="20"/>
+        </w:rPr>
+        <w:t>int</w:t>
+      </w:r>
+      <w:proofErr w:type="spellEnd"/>
+      <w:r>
+        <w:rPr>
+          <w:sz w:val="20"/>
+          <w:szCs w:val="20"/>
+        </w:rPr>
+        <w:t>(11) NOT NULL,</w:t>
+      </w:r>
+    </w:p>
+    <w:p>
+      <w:pPr>
+        <w:spacing w:after="0"/>
+        <w:ind w:left="360"/>
+        <w:rPr>
+          <w:sz w:val="20"/>
+          <w:szCs w:val="20"/>
+        </w:rPr>
+      </w:pPr>
+      <w:r>
+        <w:rPr>
+          <w:sz w:val="20"/>
+          <w:szCs w:val="20"/>
+        </w:rPr>
+        <w:t xml:space="preserve">  `</w:t>
+      </w:r>
+      <w:proofErr w:type="spellStart"/>
+      <w:r>
+        <w:rPr>
+          <w:sz w:val="20"/>
+          <w:szCs w:val="20"/>
+        </w:rPr>
+        <w:t>nazwa_testu</w:t>
+      </w:r>
+      <w:proofErr w:type="spellEnd"/>
+      <w:r>
+        <w:rPr>
+          <w:sz w:val="20"/>
+          <w:szCs w:val="20"/>
+        </w:rPr>
+        <w:t xml:space="preserve">` </w:t>
+      </w:r>
+      <w:proofErr w:type="spellStart"/>
+      <w:r>
+        <w:rPr>
+          <w:sz w:val="20"/>
+          <w:szCs w:val="20"/>
+        </w:rPr>
+        <w:t>text</w:t>
+      </w:r>
+      <w:proofErr w:type="spellEnd"/>
+      <w:r>
+        <w:rPr>
+          <w:sz w:val="20"/>
+          <w:szCs w:val="20"/>
+        </w:rPr>
+        <w:t xml:space="preserve"> CHARACTER SET utf8 COLLATE utf8_unicode_ci NOT NULL</w:t>
+      </w:r>
+    </w:p>
+    <w:p>
+      <w:pPr>
+        <w:spacing w:after="0"/>
+        <w:ind w:left="360"/>
+        <w:rPr>
+          <w:sz w:val="20"/>
+          <w:szCs w:val="20"/>
+        </w:rPr>
+      </w:pPr>
+      <w:r>
+        <w:rPr>
+          <w:sz w:val="20"/>
+          <w:szCs w:val="20"/>
+        </w:rPr>
+        <w:t>) ENGINE=</w:t>
+      </w:r>
+      <w:proofErr w:type="spellStart"/>
+      <w:r>
+        <w:rPr>
+          <w:sz w:val="20"/>
+          <w:szCs w:val="20"/>
+        </w:rPr>
+        <w:t>InnoDB</w:t>
+      </w:r>
+      <w:proofErr w:type="spellEnd"/>
+      <w:r>
+        <w:rPr>
+          <w:sz w:val="20"/>
+          <w:szCs w:val="20"/>
+        </w:rPr>
+        <w:t xml:space="preserve"> DEFAULT CHARSET=latin1;</w:t>
+      </w:r>
+    </w:p>
+    <w:p>
+      <w:pPr>
+        <w:spacing w:after="0"/>
+        <w:ind w:left="360"/>
+        <w:rPr>
+          <w:sz w:val="20"/>
+          <w:szCs w:val="20"/>
+        </w:rPr>
+      </w:pPr>
+    </w:p>
+    <w:p>
+      <w:pPr>
+        <w:spacing w:after="0"/>
+        <w:ind w:left="360"/>
+        <w:rPr>
+          <w:sz w:val="20"/>
+          <w:szCs w:val="20"/>
+        </w:rPr>
+      </w:pPr>
+      <w:r>
+        <w:rPr>
+          <w:sz w:val="20"/>
+          <w:szCs w:val="20"/>
+        </w:rPr>
+        <w:t>CREATE TABLE `</w:t>
+      </w:r>
+      <w:proofErr w:type="spellStart"/>
+      <w:r>
+        <w:rPr>
+          <w:sz w:val="20"/>
+          <w:szCs w:val="20"/>
+        </w:rPr>
+        <w:t>testy_uzytkownikow</w:t>
+      </w:r>
+      <w:proofErr w:type="spellEnd"/>
+      <w:r>
+        <w:rPr>
+          <w:sz w:val="20"/>
+          <w:szCs w:val="20"/>
+        </w:rPr>
+        <w:t>` (</w:t>
+      </w:r>
+    </w:p>
+    <w:p>
+      <w:pPr>
+        <w:spacing w:after="0"/>
+        <w:ind w:left="360"/>
+        <w:rPr>
+          <w:sz w:val="20"/>
+          <w:szCs w:val="20"/>
+        </w:rPr>
+      </w:pPr>
+      <w:r>
+        <w:rPr>
+          <w:sz w:val="20"/>
+          <w:szCs w:val="20"/>
+        </w:rPr>
+        <w:t xml:space="preserve">  `</w:t>
+      </w:r>
+      <w:proofErr w:type="spellStart"/>
+      <w:r>
+        <w:rPr>
+          <w:sz w:val="20"/>
+          <w:szCs w:val="20"/>
+        </w:rPr>
+        <w:t>id_testu</w:t>
+      </w:r>
+      <w:proofErr w:type="spellEnd"/>
+      <w:r>
+        <w:rPr>
+          <w:sz w:val="20"/>
+          <w:szCs w:val="20"/>
+        </w:rPr>
+        <w:t xml:space="preserve">` </w:t>
+      </w:r>
+      <w:proofErr w:type="spellStart"/>
+      <w:r>
+        <w:rPr>
+          <w:sz w:val="20"/>
+          <w:szCs w:val="20"/>
+        </w:rPr>
+        <w:t>int</w:t>
+      </w:r>
+      <w:proofErr w:type="spellEnd"/>
+      <w:r>
+        <w:rPr>
+          <w:sz w:val="20"/>
+          <w:szCs w:val="20"/>
+        </w:rPr>
+        <w:t>(11) NOT NULL,</w:t>
+      </w:r>
+    </w:p>
+    <w:p>
+      <w:pPr>
+        <w:spacing w:after="0"/>
+        <w:ind w:left="360"/>
+        <w:rPr>
+          <w:sz w:val="20"/>
+          <w:szCs w:val="20"/>
+        </w:rPr>
+      </w:pPr>
+      <w:r>
+        <w:rPr>
+          <w:sz w:val="20"/>
+          <w:szCs w:val="20"/>
+        </w:rPr>
+        <w:t xml:space="preserve">  `</w:t>
+      </w:r>
+      <w:proofErr w:type="spellStart"/>
+      <w:r>
+        <w:rPr>
+          <w:sz w:val="20"/>
+          <w:szCs w:val="20"/>
+        </w:rPr>
+        <w:t>id_uzytkownika</w:t>
+      </w:r>
+      <w:proofErr w:type="spellEnd"/>
+      <w:r>
+        <w:rPr>
+          <w:sz w:val="20"/>
+          <w:szCs w:val="20"/>
+        </w:rPr>
+        <w:t xml:space="preserve">` </w:t>
+      </w:r>
+      <w:proofErr w:type="spellStart"/>
+      <w:r>
+        <w:rPr>
+          <w:sz w:val="20"/>
+          <w:szCs w:val="20"/>
+        </w:rPr>
+        <w:t>int</w:t>
+      </w:r>
+      <w:proofErr w:type="spellEnd"/>
+      <w:r>
+        <w:rPr>
+          <w:sz w:val="20"/>
+          <w:szCs w:val="20"/>
+        </w:rPr>
+        <w:t>(11) NOT NULL,</w:t>
+      </w:r>
+    </w:p>
+    <w:p>
+      <w:pPr>
+        <w:spacing w:after="0"/>
+        <w:ind w:left="360"/>
+        <w:rPr>
+          <w:sz w:val="20"/>
+          <w:szCs w:val="20"/>
+        </w:rPr>
+      </w:pPr>
+      <w:r>
+        <w:rPr>
+          <w:sz w:val="20"/>
+          <w:szCs w:val="20"/>
+        </w:rPr>
+        <w:t xml:space="preserve">  `zdany` </w:t>
+      </w:r>
+      <w:proofErr w:type="spellStart"/>
+      <w:r>
+        <w:rPr>
+          <w:sz w:val="20"/>
+          <w:szCs w:val="20"/>
+        </w:rPr>
+        <w:t>int</w:t>
+      </w:r>
+      <w:proofErr w:type="spellEnd"/>
+      <w:r>
+        <w:rPr>
+          <w:sz w:val="20"/>
+          <w:szCs w:val="20"/>
+        </w:rPr>
+        <w:t>(1) NOT NULL,</w:t>
+      </w:r>
+    </w:p>
+    <w:p>
+      <w:pPr>
+        <w:spacing w:after="0"/>
+        <w:ind w:left="360"/>
+        <w:rPr>
+          <w:sz w:val="20"/>
+          <w:szCs w:val="20"/>
+        </w:rPr>
+      </w:pPr>
+      <w:r>
+        <w:rPr>
+          <w:sz w:val="20"/>
+          <w:szCs w:val="20"/>
+        </w:rPr>
+        <w:t xml:space="preserve">  `data` </w:t>
+      </w:r>
+      <w:proofErr w:type="spellStart"/>
+      <w:r>
+        <w:rPr>
+          <w:sz w:val="20"/>
+          <w:szCs w:val="20"/>
+        </w:rPr>
+        <w:t>timestamp</w:t>
+      </w:r>
+      <w:proofErr w:type="spellEnd"/>
+      <w:r>
+        <w:rPr>
+          <w:sz w:val="20"/>
+          <w:szCs w:val="20"/>
+        </w:rPr>
+        <w:t xml:space="preserve"> NOT NULL DEFAULT CURRENT_TIMESTAMP,</w:t>
+      </w:r>
+    </w:p>
+    <w:p>
+      <w:pPr>
+        <w:spacing w:after="0"/>
+        <w:ind w:left="360"/>
+        <w:rPr>
+          <w:sz w:val="20"/>
+          <w:szCs w:val="20"/>
+        </w:rPr>
+      </w:pPr>
+      <w:r>
+        <w:rPr>
+          <w:sz w:val="20"/>
+          <w:szCs w:val="20"/>
+        </w:rPr>
+        <w:t xml:space="preserve">  `wynik` </w:t>
+      </w:r>
+      <w:proofErr w:type="spellStart"/>
+      <w:r>
+        <w:rPr>
+          <w:sz w:val="20"/>
+          <w:szCs w:val="20"/>
+        </w:rPr>
+        <w:t>double</w:t>
+      </w:r>
+      <w:proofErr w:type="spellEnd"/>
+      <w:r>
+        <w:rPr>
+          <w:sz w:val="20"/>
+          <w:szCs w:val="20"/>
+        </w:rPr>
+        <w:t xml:space="preserve"> NOT NULL</w:t>
+      </w:r>
+    </w:p>
+    <w:p>
+      <w:pPr>
+        <w:spacing w:after="0"/>
+        <w:ind w:left="360"/>
+        <w:rPr>
+          <w:sz w:val="20"/>
+          <w:szCs w:val="20"/>
+        </w:rPr>
+      </w:pPr>
+      <w:r>
+        <w:rPr>
+          <w:sz w:val="20"/>
+          <w:szCs w:val="20"/>
+        </w:rPr>
+        <w:t>) ENGINE=</w:t>
+      </w:r>
+      <w:proofErr w:type="spellStart"/>
+      <w:r>
+        <w:rPr>
+          <w:sz w:val="20"/>
+          <w:szCs w:val="20"/>
+        </w:rPr>
+        <w:t>InnoDB</w:t>
+      </w:r>
+      <w:proofErr w:type="spellEnd"/>
+      <w:r>
+        <w:rPr>
+          <w:sz w:val="20"/>
+          <w:szCs w:val="20"/>
+        </w:rPr>
+        <w:t xml:space="preserve"> DEFAULT CHARSET=latin1;</w:t>
+      </w:r>
+    </w:p>
+    <w:p>
+      <w:pPr>
+        <w:spacing w:after="0"/>
+        <w:ind w:left="360"/>
+        <w:rPr>
+          <w:sz w:val="20"/>
+          <w:szCs w:val="20"/>
+        </w:rPr>
+      </w:pPr>
+    </w:p>
+    <w:p>
+      <w:pPr>
+        <w:spacing w:after="0"/>
+        <w:ind w:left="360"/>
+        <w:rPr>
+          <w:sz w:val="20"/>
+          <w:szCs w:val="20"/>
+        </w:rPr>
+      </w:pPr>
+      <w:r>
+        <w:rPr>
+          <w:sz w:val="20"/>
+          <w:szCs w:val="20"/>
+        </w:rPr>
+        <w:t>CREATE TABLE `</w:t>
+      </w:r>
+      <w:proofErr w:type="spellStart"/>
+      <w:r>
+        <w:rPr>
+          <w:sz w:val="20"/>
+          <w:szCs w:val="20"/>
+        </w:rPr>
+        <w:t>uzytkownicy</w:t>
+      </w:r>
+      <w:proofErr w:type="spellEnd"/>
+      <w:r>
+        <w:rPr>
+          <w:sz w:val="20"/>
+          <w:szCs w:val="20"/>
+        </w:rPr>
+        <w:t>` (</w:t>
+      </w:r>
+    </w:p>
+    <w:p>
+      <w:pPr>
+        <w:spacing w:after="0"/>
+        <w:ind w:left="360"/>
+        <w:rPr>
+          <w:sz w:val="20"/>
+          <w:szCs w:val="20"/>
+        </w:rPr>
+      </w:pPr>
+      <w:r>
+        <w:rPr>
+          <w:sz w:val="20"/>
+          <w:szCs w:val="20"/>
+        </w:rPr>
+        <w:t xml:space="preserve">  `</w:t>
+      </w:r>
+      <w:proofErr w:type="spellStart"/>
+      <w:r>
+        <w:rPr>
+          <w:sz w:val="20"/>
+          <w:szCs w:val="20"/>
+        </w:rPr>
+        <w:t>id_user</w:t>
+      </w:r>
+      <w:proofErr w:type="spellEnd"/>
+      <w:r>
+        <w:rPr>
+          <w:sz w:val="20"/>
+          <w:szCs w:val="20"/>
+        </w:rPr>
+        <w:t xml:space="preserve">` </w:t>
+      </w:r>
+      <w:proofErr w:type="spellStart"/>
+      <w:r>
+        <w:rPr>
+          <w:sz w:val="20"/>
+          <w:szCs w:val="20"/>
+        </w:rPr>
+        <w:t>int</w:t>
+      </w:r>
+      <w:proofErr w:type="spellEnd"/>
+      <w:r>
+        <w:rPr>
+          <w:sz w:val="20"/>
+          <w:szCs w:val="20"/>
+        </w:rPr>
+        <w:t>(11) NOT NULL,</w:t>
+      </w:r>
+    </w:p>
+    <w:p>
+      <w:pPr>
+        <w:spacing w:after="0"/>
+        <w:ind w:left="360"/>
+        <w:rPr>
+          <w:sz w:val="20"/>
+          <w:szCs w:val="20"/>
+        </w:rPr>
+      </w:pPr>
+      <w:r>
+        <w:rPr>
+          <w:sz w:val="20"/>
+          <w:szCs w:val="20"/>
+        </w:rPr>
+        <w:t xml:space="preserve">  `login` </w:t>
+      </w:r>
+      <w:proofErr w:type="spellStart"/>
+      <w:r>
+        <w:rPr>
+          <w:sz w:val="20"/>
+          <w:szCs w:val="20"/>
+        </w:rPr>
+        <w:t>varchar</w:t>
+      </w:r>
+      <w:proofErr w:type="spellEnd"/>
+      <w:r>
+        <w:rPr>
+          <w:sz w:val="20"/>
+          <w:szCs w:val="20"/>
+        </w:rPr>
+        <w:t>(40) CHARACTER SET utf8 COLLATE utf8_unicode_ci NOT NULL,</w:t>
+      </w:r>
+    </w:p>
+    <w:p>
+      <w:pPr>
+        <w:spacing w:after="0"/>
+        <w:ind w:left="360"/>
+        <w:rPr>
+          <w:sz w:val="20"/>
+          <w:szCs w:val="20"/>
+        </w:rPr>
+      </w:pPr>
+      <w:r>
+        <w:rPr>
+          <w:sz w:val="20"/>
+          <w:szCs w:val="20"/>
+        </w:rPr>
+        <w:t xml:space="preserve">  `</w:t>
+      </w:r>
+      <w:proofErr w:type="spellStart"/>
+      <w:r>
+        <w:rPr>
+          <w:sz w:val="20"/>
+          <w:szCs w:val="20"/>
+        </w:rPr>
+        <w:t>haslo</w:t>
+      </w:r>
+      <w:proofErr w:type="spellEnd"/>
+      <w:r>
+        <w:rPr>
+          <w:sz w:val="20"/>
+          <w:szCs w:val="20"/>
+        </w:rPr>
+        <w:t xml:space="preserve">` </w:t>
+      </w:r>
+      <w:proofErr w:type="spellStart"/>
+      <w:r>
+        <w:rPr>
+          <w:sz w:val="20"/>
+          <w:szCs w:val="20"/>
+        </w:rPr>
+        <w:t>text</w:t>
+      </w:r>
+      <w:proofErr w:type="spellEnd"/>
+      <w:r>
+        <w:rPr>
+          <w:sz w:val="20"/>
+          <w:szCs w:val="20"/>
+        </w:rPr>
+        <w:t xml:space="preserve"> CHARACTER SET utf8 COLLATE utf8_unicode_ci NOT NULL,</w:t>
+      </w:r>
+    </w:p>
+    <w:p>
+      <w:pPr>
+        <w:spacing w:after="0"/>
+        <w:ind w:left="360"/>
+        <w:rPr>
+          <w:sz w:val="20"/>
+          <w:szCs w:val="20"/>
+        </w:rPr>
+      </w:pPr>
+      <w:r>
+        <w:rPr>
+          <w:sz w:val="20"/>
+          <w:szCs w:val="20"/>
+        </w:rPr>
+        <w:t xml:space="preserve">  `email` </w:t>
+      </w:r>
+      <w:proofErr w:type="spellStart"/>
+      <w:r>
+        <w:rPr>
+          <w:sz w:val="20"/>
+          <w:szCs w:val="20"/>
+        </w:rPr>
+        <w:t>varchar</w:t>
+      </w:r>
+      <w:proofErr w:type="spellEnd"/>
+      <w:r>
+        <w:rPr>
+          <w:sz w:val="20"/>
+          <w:szCs w:val="20"/>
+        </w:rPr>
+        <w:t>(40) CHARACTER SET utf8 COLLATE utf8_unicode_ci NOT NULL,</w:t>
+      </w:r>
+    </w:p>
+    <w:p>
+      <w:pPr>
+        <w:spacing w:after="0"/>
+        <w:ind w:left="360"/>
+        <w:rPr>
+          <w:sz w:val="20"/>
+          <w:szCs w:val="20"/>
+        </w:rPr>
+      </w:pPr>
+      <w:r>
+        <w:rPr>
+          <w:sz w:val="20"/>
+          <w:szCs w:val="20"/>
+        </w:rPr>
+        <w:t xml:space="preserve">  `PESEL` </w:t>
+      </w:r>
+      <w:proofErr w:type="spellStart"/>
+      <w:r>
+        <w:rPr>
+          <w:sz w:val="20"/>
+          <w:szCs w:val="20"/>
+        </w:rPr>
+        <w:t>varchar</w:t>
+      </w:r>
+      <w:proofErr w:type="spellEnd"/>
+      <w:r>
+        <w:rPr>
+          <w:sz w:val="20"/>
+          <w:szCs w:val="20"/>
+        </w:rPr>
+        <w:t>(11) CHARACTER SET utf8 COLLATE utf8_unicode_ci NOT NULL,</w:t>
+      </w:r>
+    </w:p>
+    <w:p>
+      <w:pPr>
+        <w:spacing w:after="0"/>
+        <w:ind w:left="360"/>
+        <w:rPr>
+          <w:sz w:val="20"/>
+          <w:szCs w:val="20"/>
+        </w:rPr>
+      </w:pPr>
+      <w:r>
+        <w:rPr>
+          <w:sz w:val="20"/>
+          <w:szCs w:val="20"/>
+        </w:rPr>
+        <w:t xml:space="preserve">  `</w:t>
+      </w:r>
+      <w:proofErr w:type="spellStart"/>
+      <w:r>
+        <w:rPr>
+          <w:sz w:val="20"/>
+          <w:szCs w:val="20"/>
+        </w:rPr>
+        <w:t>miejscowosc</w:t>
+      </w:r>
+      <w:proofErr w:type="spellEnd"/>
+      <w:r>
+        <w:rPr>
+          <w:sz w:val="20"/>
+          <w:szCs w:val="20"/>
+        </w:rPr>
+        <w:t xml:space="preserve">` </w:t>
+      </w:r>
+      <w:proofErr w:type="spellStart"/>
+      <w:r>
+        <w:rPr>
+          <w:sz w:val="20"/>
+          <w:szCs w:val="20"/>
+        </w:rPr>
+        <w:t>varchar</w:t>
+      </w:r>
+      <w:proofErr w:type="spellEnd"/>
+      <w:r>
+        <w:rPr>
+          <w:sz w:val="20"/>
+          <w:szCs w:val="20"/>
+        </w:rPr>
+        <w:t>(40) CHARACTER SET utf8 COLLATE utf8_unicode_ci NOT NULL,</w:t>
+      </w:r>
+    </w:p>
+    <w:p>
+      <w:pPr>
+        <w:spacing w:after="0"/>
+        <w:ind w:left="360"/>
+        <w:rPr>
+          <w:sz w:val="20"/>
+          <w:szCs w:val="20"/>
+        </w:rPr>
+      </w:pPr>
+      <w:r>
+        <w:rPr>
+          <w:sz w:val="20"/>
+          <w:szCs w:val="20"/>
+        </w:rPr>
+        <w:t xml:space="preserve">  `ulica` </w:t>
+      </w:r>
+      <w:proofErr w:type="spellStart"/>
+      <w:r>
+        <w:rPr>
+          <w:sz w:val="20"/>
+          <w:szCs w:val="20"/>
+        </w:rPr>
+        <w:t>varchar</w:t>
+      </w:r>
+      <w:proofErr w:type="spellEnd"/>
+      <w:r>
+        <w:rPr>
+          <w:sz w:val="20"/>
+          <w:szCs w:val="20"/>
+        </w:rPr>
+        <w:t>(50) CHARACTER SET utf8 COLLATE utf8_unicode_ci NOT NULL,</w:t>
+      </w:r>
+    </w:p>
+    <w:p>
+      <w:pPr>
+        <w:spacing w:after="0"/>
+        <w:ind w:left="360"/>
+        <w:rPr>
+          <w:sz w:val="20"/>
+          <w:szCs w:val="20"/>
+        </w:rPr>
+      </w:pPr>
+      <w:r>
+        <w:rPr>
+          <w:sz w:val="20"/>
+          <w:szCs w:val="20"/>
+        </w:rPr>
+        <w:t xml:space="preserve">  `</w:t>
+      </w:r>
+      <w:proofErr w:type="spellStart"/>
+      <w:r>
+        <w:rPr>
+          <w:sz w:val="20"/>
+          <w:szCs w:val="20"/>
+        </w:rPr>
+        <w:t>nr_budynku</w:t>
+      </w:r>
+      <w:proofErr w:type="spellEnd"/>
+      <w:r>
+        <w:rPr>
+          <w:sz w:val="20"/>
+          <w:szCs w:val="20"/>
+        </w:rPr>
+        <w:t xml:space="preserve">` </w:t>
+      </w:r>
+      <w:proofErr w:type="spellStart"/>
+      <w:r>
+        <w:rPr>
+          <w:sz w:val="20"/>
+          <w:szCs w:val="20"/>
+        </w:rPr>
+        <w:t>varchar</w:t>
+      </w:r>
+      <w:proofErr w:type="spellEnd"/>
+      <w:r>
+        <w:rPr>
+          <w:sz w:val="20"/>
+          <w:szCs w:val="20"/>
+        </w:rPr>
+        <w:t>(10) CHARACTER SET utf8 COLLATE utf8_unicode_ci NOT NULL,</w:t>
+      </w:r>
+    </w:p>
+    <w:p>
+      <w:pPr>
+        <w:spacing w:after="0"/>
+        <w:ind w:left="360"/>
+        <w:rPr>
+          <w:sz w:val="20"/>
+          <w:szCs w:val="20"/>
+        </w:rPr>
+      </w:pPr>
+      <w:r>
+        <w:rPr>
+          <w:sz w:val="20"/>
+          <w:szCs w:val="20"/>
+        </w:rPr>
+        <w:t xml:space="preserve">  `</w:t>
+      </w:r>
+      <w:proofErr w:type="spellStart"/>
+      <w:r>
+        <w:rPr>
+          <w:sz w:val="20"/>
+          <w:szCs w:val="20"/>
+        </w:rPr>
+        <w:t>nr_lokalu</w:t>
+      </w:r>
+      <w:proofErr w:type="spellEnd"/>
+      <w:r>
+        <w:rPr>
+          <w:sz w:val="20"/>
+          <w:szCs w:val="20"/>
+        </w:rPr>
+        <w:t xml:space="preserve">` </w:t>
+      </w:r>
+      <w:proofErr w:type="spellStart"/>
+      <w:r>
+        <w:rPr>
+          <w:sz w:val="20"/>
+          <w:szCs w:val="20"/>
+        </w:rPr>
+        <w:t>varchar</w:t>
+      </w:r>
+      <w:proofErr w:type="spellEnd"/>
+      <w:r>
+        <w:rPr>
+          <w:sz w:val="20"/>
+          <w:szCs w:val="20"/>
+        </w:rPr>
+        <w:t>(10) CHARACTER SET utf8 COLLATE utf8_unicode_ci DEFAULT NULL,</w:t>
+      </w:r>
+    </w:p>
+    <w:p>
+      <w:pPr>
+        <w:spacing w:after="0"/>
+        <w:ind w:left="360"/>
+        <w:rPr>
+          <w:sz w:val="20"/>
+          <w:szCs w:val="20"/>
+        </w:rPr>
+      </w:pPr>
+      <w:r>
+        <w:rPr>
+          <w:sz w:val="20"/>
+          <w:szCs w:val="20"/>
+        </w:rPr>
+        <w:t xml:space="preserve">  `</w:t>
+      </w:r>
+      <w:proofErr w:type="spellStart"/>
+      <w:r>
+        <w:rPr>
+          <w:sz w:val="20"/>
+          <w:szCs w:val="20"/>
+        </w:rPr>
+        <w:t>kod_pocztowy</w:t>
+      </w:r>
+      <w:proofErr w:type="spellEnd"/>
+      <w:r>
+        <w:rPr>
+          <w:sz w:val="20"/>
+          <w:szCs w:val="20"/>
+        </w:rPr>
+        <w:t xml:space="preserve">` </w:t>
+      </w:r>
+      <w:proofErr w:type="spellStart"/>
+      <w:r>
+        <w:rPr>
+          <w:sz w:val="20"/>
+          <w:szCs w:val="20"/>
+        </w:rPr>
+        <w:t>varchar</w:t>
+      </w:r>
+      <w:proofErr w:type="spellEnd"/>
+      <w:r>
+        <w:rPr>
+          <w:sz w:val="20"/>
+          <w:szCs w:val="20"/>
+        </w:rPr>
+        <w:t>(6) CHARACTER SET utf8 COLLATE utf8_unicode_ci NOT NULL,</w:t>
+      </w:r>
+    </w:p>
+    <w:p>
+      <w:pPr>
+        <w:spacing w:after="0"/>
+        <w:ind w:left="360"/>
+        <w:rPr>
+          <w:sz w:val="20"/>
+          <w:szCs w:val="20"/>
+        </w:rPr>
+      </w:pPr>
+      <w:r>
+        <w:rPr>
+          <w:sz w:val="20"/>
+          <w:szCs w:val="20"/>
+        </w:rPr>
+        <w:t xml:space="preserve">  `poczta` </w:t>
+      </w:r>
+      <w:proofErr w:type="spellStart"/>
+      <w:r>
+        <w:rPr>
+          <w:sz w:val="20"/>
+          <w:szCs w:val="20"/>
+        </w:rPr>
+        <w:t>varchar</w:t>
+      </w:r>
+      <w:proofErr w:type="spellEnd"/>
+      <w:r>
+        <w:rPr>
+          <w:sz w:val="20"/>
+          <w:szCs w:val="20"/>
+        </w:rPr>
+        <w:t>(40) CHARACTER SET utf8 COLLATE utf8_unicode_ci NOT NULL,</w:t>
+      </w:r>
+    </w:p>
+    <w:p>
+      <w:pPr>
+        <w:spacing w:after="0"/>
+        <w:ind w:left="360"/>
+        <w:rPr>
+          <w:sz w:val="20"/>
+          <w:szCs w:val="20"/>
+        </w:rPr>
+      </w:pPr>
+      <w:r>
+        <w:rPr>
+          <w:sz w:val="20"/>
+          <w:szCs w:val="20"/>
+        </w:rPr>
+        <w:t xml:space="preserve">  `</w:t>
+      </w:r>
+      <w:proofErr w:type="spellStart"/>
+      <w:r>
+        <w:rPr>
+          <w:sz w:val="20"/>
+          <w:szCs w:val="20"/>
+        </w:rPr>
+        <w:t>imie</w:t>
+      </w:r>
+      <w:proofErr w:type="spellEnd"/>
+      <w:r>
+        <w:rPr>
+          <w:sz w:val="20"/>
+          <w:szCs w:val="20"/>
+        </w:rPr>
+        <w:t xml:space="preserve">` </w:t>
+      </w:r>
+      <w:proofErr w:type="spellStart"/>
+      <w:r>
+        <w:rPr>
+          <w:sz w:val="20"/>
+          <w:szCs w:val="20"/>
+        </w:rPr>
+        <w:t>varchar</w:t>
+      </w:r>
+      <w:proofErr w:type="spellEnd"/>
+      <w:r>
+        <w:rPr>
+          <w:sz w:val="20"/>
+          <w:szCs w:val="20"/>
+        </w:rPr>
+        <w:t>(40) CHARACTER SET utf8 COLLATE utf8_unicode_ci NOT NULL,</w:t>
+      </w:r>
+    </w:p>
+    <w:p>
+      <w:pPr>
+        <w:spacing w:after="0"/>
+        <w:ind w:left="360"/>
+        <w:rPr>
+          <w:sz w:val="20"/>
+          <w:szCs w:val="20"/>
+        </w:rPr>
+      </w:pPr>
+      <w:r>
+        <w:rPr>
+          <w:sz w:val="20"/>
+          <w:szCs w:val="20"/>
+        </w:rPr>
+        <w:t xml:space="preserve">  `nazwisko` </w:t>
+      </w:r>
+      <w:proofErr w:type="spellStart"/>
+      <w:r>
+        <w:rPr>
+          <w:sz w:val="20"/>
+          <w:szCs w:val="20"/>
+        </w:rPr>
+        <w:t>varchar</w:t>
+      </w:r>
+      <w:proofErr w:type="spellEnd"/>
+      <w:r>
+        <w:rPr>
+          <w:sz w:val="20"/>
+          <w:szCs w:val="20"/>
+        </w:rPr>
+        <w:t>(40) CHARACTER SET utf8 COLLATE utf8_unicode_ci NOT NULL</w:t>
+      </w:r>
+    </w:p>
+    <w:p>
+      <w:pPr>
+        <w:spacing w:after="0"/>
+        <w:ind w:left="360"/>
+        <w:rPr>
+          <w:sz w:val="20"/>
+          <w:szCs w:val="20"/>
+        </w:rPr>
+      </w:pPr>
+      <w:r>
+        <w:rPr>
+          <w:sz w:val="20"/>
+          <w:szCs w:val="20"/>
+        </w:rPr>
+        <w:t>) ENGINE=</w:t>
+      </w:r>
+      <w:proofErr w:type="spellStart"/>
+      <w:r>
+        <w:rPr>
+          <w:sz w:val="20"/>
+          <w:szCs w:val="20"/>
+        </w:rPr>
+        <w:t>InnoDB</w:t>
+      </w:r>
+      <w:proofErr w:type="spellEnd"/>
+      <w:r>
+        <w:rPr>
+          <w:sz w:val="20"/>
+          <w:szCs w:val="20"/>
+        </w:rPr>
+        <w:t xml:space="preserve"> DEFAULT CHARSET=latin1;</w:t>
+      </w:r>
+    </w:p>
+    <w:p>
+      <w:pPr>
+        <w:spacing w:after="0"/>
+        <w:ind w:left="360"/>
+        <w:rPr>
+          <w:sz w:val="20"/>
+          <w:szCs w:val="20"/>
+        </w:rPr>
+      </w:pPr>
+    </w:p>
+    <w:p>
+      <w:pPr>
+        <w:spacing w:after="0"/>
+        <w:ind w:left="360"/>
+        <w:rPr>
+          <w:sz w:val="20"/>
+          <w:szCs w:val="20"/>
+        </w:rPr>
+      </w:pPr>
+      <w:r>
+        <w:rPr>
+          <w:sz w:val="20"/>
+          <w:szCs w:val="20"/>
+        </w:rPr>
+        <w:t>ALTER TABLE `pytania`</w:t>
+      </w:r>
+    </w:p>
+    <w:p>
+      <w:pPr>
+        <w:spacing w:after="0"/>
+        <w:ind w:left="360"/>
+        <w:rPr>
+          <w:sz w:val="20"/>
+          <w:szCs w:val="20"/>
+        </w:rPr>
+      </w:pPr>
+      <w:r>
+        <w:rPr>
+          <w:sz w:val="20"/>
+          <w:szCs w:val="20"/>
+        </w:rPr>
+        <w:t xml:space="preserve">  ADD PRIMARY KEY (`</w:t>
+      </w:r>
+      <w:proofErr w:type="spellStart"/>
+      <w:r>
+        <w:rPr>
+          <w:sz w:val="20"/>
+          <w:szCs w:val="20"/>
+        </w:rPr>
+        <w:t>id_pytania</w:t>
+      </w:r>
+      <w:proofErr w:type="spellEnd"/>
+      <w:r>
+        <w:rPr>
+          <w:sz w:val="20"/>
+          <w:szCs w:val="20"/>
+        </w:rPr>
+        <w:t>`);</w:t>
+      </w:r>
+    </w:p>
+    <w:p>
+      <w:pPr>
+        <w:spacing w:after="0"/>
+        <w:ind w:left="360"/>
+        <w:rPr>
+          <w:sz w:val="20"/>
+          <w:szCs w:val="20"/>
+        </w:rPr>
+      </w:pPr>
+      <w:r>
+        <w:rPr>
+          <w:sz w:val="20"/>
+          <w:szCs w:val="20"/>
+        </w:rPr>
+        <w:t>ALTER TABLE `testy`</w:t>
+      </w:r>
+    </w:p>
+    <w:p>
+      <w:pPr>
+        <w:spacing w:after="0"/>
+        <w:ind w:left="360"/>
+        <w:rPr>
+          <w:sz w:val="20"/>
+          <w:szCs w:val="20"/>
+        </w:rPr>
+      </w:pPr>
+      <w:r>
+        <w:rPr>
+          <w:sz w:val="20"/>
+          <w:szCs w:val="20"/>
+        </w:rPr>
+        <w:t xml:space="preserve">  ADD PRIMARY KEY (`</w:t>
+      </w:r>
+      <w:proofErr w:type="spellStart"/>
+      <w:r>
+        <w:rPr>
+          <w:sz w:val="20"/>
+          <w:szCs w:val="20"/>
+        </w:rPr>
+        <w:t>id_testu</w:t>
+      </w:r>
+      <w:proofErr w:type="spellEnd"/>
+      <w:r>
+        <w:rPr>
+          <w:sz w:val="20"/>
+          <w:szCs w:val="20"/>
+        </w:rPr>
+        <w:t>`);</w:t>
+      </w:r>
+    </w:p>
+    <w:p>
+      <w:pPr>
+        <w:spacing w:after="0"/>
+        <w:ind w:left="360"/>
+        <w:rPr>
+          <w:sz w:val="20"/>
+          <w:szCs w:val="20"/>
+        </w:rPr>
+      </w:pPr>
+      <w:r>
+        <w:rPr>
+          <w:sz w:val="20"/>
+          <w:szCs w:val="20"/>
+        </w:rPr>
+        <w:t>ALTER TABLE `</w:t>
+      </w:r>
+      <w:proofErr w:type="spellStart"/>
+      <w:r>
+        <w:rPr>
+          <w:sz w:val="20"/>
+          <w:szCs w:val="20"/>
+        </w:rPr>
+        <w:t>uzytkownicy</w:t>
+      </w:r>
+      <w:proofErr w:type="spellEnd"/>
+      <w:r>
+        <w:rPr>
+          <w:sz w:val="20"/>
+          <w:szCs w:val="20"/>
+        </w:rPr>
+        <w:t>`</w:t>
+      </w:r>
+    </w:p>
+    <w:p>
+      <w:pPr>
+        <w:spacing w:after="0"/>
+        <w:ind w:left="360"/>
+        <w:rPr>
+          <w:sz w:val="20"/>
+          <w:szCs w:val="20"/>
+        </w:rPr>
+      </w:pPr>
+      <w:r>
+        <w:rPr>
+          <w:sz w:val="20"/>
+          <w:szCs w:val="20"/>
+        </w:rPr>
+        <w:t xml:space="preserve">  ADD PRIMARY KEY (`</w:t>
+      </w:r>
+      <w:proofErr w:type="spellStart"/>
+      <w:r>
+        <w:rPr>
+          <w:sz w:val="20"/>
+          <w:szCs w:val="20"/>
+        </w:rPr>
+        <w:t>id_user</w:t>
+      </w:r>
+      <w:proofErr w:type="spellEnd"/>
+      <w:r>
+        <w:rPr>
+          <w:sz w:val="20"/>
+          <w:szCs w:val="20"/>
+        </w:rPr>
+        <w:t>`);</w:t>
+      </w:r>
+    </w:p>
+    <w:p>
+      <w:pPr>
+        <w:spacing w:after="0"/>
+        <w:ind w:left="360"/>
+        <w:rPr>
+          <w:sz w:val="20"/>
+          <w:szCs w:val="20"/>
+        </w:rPr>
+      </w:pPr>
+      <w:r>
+        <w:rPr>
+          <w:sz w:val="20"/>
+          <w:szCs w:val="20"/>
+        </w:rPr>
+        <w:t>ALTER TABLE `pytania`</w:t>
+      </w:r>
+    </w:p>
+    <w:p>
+      <w:pPr>
+        <w:spacing w:after="0"/>
+        <w:ind w:left="360"/>
+        <w:rPr>
+          <w:sz w:val="20"/>
+          <w:szCs w:val="20"/>
+        </w:rPr>
+      </w:pPr>
+      <w:r>
+        <w:rPr>
+          <w:sz w:val="20"/>
+          <w:szCs w:val="20"/>
+        </w:rPr>
+        <w:t xml:space="preserve">  MODIFY `</w:t>
+      </w:r>
+      <w:proofErr w:type="spellStart"/>
+      <w:r>
+        <w:rPr>
+          <w:sz w:val="20"/>
+          <w:szCs w:val="20"/>
+        </w:rPr>
+        <w:t>id_pytania</w:t>
+      </w:r>
+      <w:proofErr w:type="spellEnd"/>
+      <w:r>
+        <w:rPr>
+          <w:sz w:val="20"/>
+          <w:szCs w:val="20"/>
+        </w:rPr>
+        <w:t xml:space="preserve">` </w:t>
+      </w:r>
+      <w:proofErr w:type="spellStart"/>
+      <w:r>
+        <w:rPr>
+          <w:sz w:val="20"/>
+          <w:szCs w:val="20"/>
+        </w:rPr>
+        <w:t>int</w:t>
+      </w:r>
+      <w:proofErr w:type="spellEnd"/>
+      <w:r>
+        <w:rPr>
+          <w:sz w:val="20"/>
+          <w:szCs w:val="20"/>
+        </w:rPr>
+        <w:t>(11) NOT NULL AUTO_INCREMENT, AUTO_INCREMENT=22;</w:t>
+      </w:r>
+    </w:p>
+    <w:p>
+      <w:pPr>
+        <w:spacing w:after="0"/>
+        <w:ind w:left="360"/>
+        <w:rPr>
+          <w:sz w:val="20"/>
+          <w:szCs w:val="20"/>
+        </w:rPr>
+      </w:pPr>
+      <w:r>
+        <w:rPr>
+          <w:sz w:val="20"/>
+          <w:szCs w:val="20"/>
+        </w:rPr>
+        <w:t>ALTER TABLE `testy`</w:t>
+      </w:r>
+    </w:p>
+    <w:p>
+      <w:pPr>
+        <w:spacing w:after="0"/>
+        <w:ind w:left="360"/>
+        <w:rPr>
+          <w:sz w:val="20"/>
+          <w:szCs w:val="20"/>
+        </w:rPr>
+      </w:pPr>
+      <w:r>
+        <w:rPr>
+          <w:sz w:val="20"/>
+          <w:szCs w:val="20"/>
+        </w:rPr>
+        <w:t xml:space="preserve">  MODIFY `</w:t>
+      </w:r>
+      <w:proofErr w:type="spellStart"/>
+      <w:r>
+        <w:rPr>
+          <w:sz w:val="20"/>
+          <w:szCs w:val="20"/>
+        </w:rPr>
+        <w:t>id_testu</w:t>
+      </w:r>
+      <w:proofErr w:type="spellEnd"/>
+      <w:r>
+        <w:rPr>
+          <w:sz w:val="20"/>
+          <w:szCs w:val="20"/>
+        </w:rPr>
+        <w:t xml:space="preserve">` </w:t>
+      </w:r>
+      <w:proofErr w:type="spellStart"/>
+      <w:r>
+        <w:rPr>
+          <w:sz w:val="20"/>
+          <w:szCs w:val="20"/>
+        </w:rPr>
+        <w:t>int</w:t>
+      </w:r>
+      <w:proofErr w:type="spellEnd"/>
+      <w:r>
+        <w:rPr>
+          <w:sz w:val="20"/>
+          <w:szCs w:val="20"/>
+        </w:rPr>
+        <w:t>(11) NOT NULL AUTO_INCREMENT, AUTO_INCREMENT=3;</w:t>
+      </w:r>
+    </w:p>
+    <w:p>
+      <w:pPr>
+        <w:spacing w:after="0"/>
+        <w:ind w:left="360"/>
+        <w:rPr>
+          <w:sz w:val="20"/>
+          <w:szCs w:val="20"/>
+        </w:rPr>
+      </w:pPr>
+      <w:r>
+        <w:rPr>
+          <w:sz w:val="20"/>
+          <w:szCs w:val="20"/>
+        </w:rPr>
+        <w:t>ALTER TABLE `</w:t>
+      </w:r>
+      <w:proofErr w:type="spellStart"/>
+      <w:r>
+        <w:rPr>
+          <w:sz w:val="20"/>
+          <w:szCs w:val="20"/>
+        </w:rPr>
+        <w:t>uzytkownicy</w:t>
+      </w:r>
+      <w:proofErr w:type="spellEnd"/>
+      <w:r>
+        <w:rPr>
+          <w:sz w:val="20"/>
+          <w:szCs w:val="20"/>
+        </w:rPr>
+        <w:t>`</w:t>
+      </w:r>
+    </w:p>
+    <w:p>
+      <w:pPr>
+        <w:spacing w:after="0"/>
+        <w:ind w:left="360"/>
+        <w:rPr>
+          <w:sz w:val="20"/>
+          <w:szCs w:val="20"/>
+        </w:rPr>
+      </w:pPr>
+      <w:r>
+        <w:rPr>
+          <w:sz w:val="20"/>
+          <w:szCs w:val="20"/>
+        </w:rPr>
+        <w:t xml:space="preserve">  MODIFY `</w:t>
+      </w:r>
+      <w:proofErr w:type="spellStart"/>
+      <w:r>
+        <w:rPr>
+          <w:sz w:val="20"/>
+          <w:szCs w:val="20"/>
+        </w:rPr>
+        <w:t>id_user</w:t>
+      </w:r>
+      <w:proofErr w:type="spellEnd"/>
+      <w:r>
+        <w:rPr>
+          <w:sz w:val="20"/>
+          <w:szCs w:val="20"/>
+        </w:rPr>
+        <w:t xml:space="preserve">` </w:t>
+      </w:r>
+      <w:proofErr w:type="spellStart"/>
+      <w:r>
+        <w:rPr>
+          <w:sz w:val="20"/>
+          <w:szCs w:val="20"/>
+        </w:rPr>
+        <w:t>int</w:t>
+      </w:r>
+      <w:proofErr w:type="spellEnd"/>
+      <w:r>
+        <w:rPr>
+          <w:sz w:val="20"/>
+          <w:szCs w:val="20"/>
+        </w:rPr>
+        <w:t>(11) NOT NULL AUTO_INCREMENT, AUTO_INCREMENT=15;</w:t>
+      </w:r>
+    </w:p>
+    <w:p>
+      <w:pPr>
         <w:pStyle w:val="Nagwek1"/>
         <w:numPr>
           <w:ilvl w:val="0"/>
@@ -1090,6 +3012,7 @@
         </w:numPr>
       </w:pPr>
       <w:r>
+        <w:lastRenderedPageBreak/>
         <w:t>Wykorzystane technologie</w:t>
       </w:r>
     </w:p>
@@ -1161,7 +3084,6 @@
         </w:numPr>
       </w:pPr>
       <w:r>
-        <w:lastRenderedPageBreak/>
         <w:t xml:space="preserve">Biblioteka </w:t>
       </w:r>
       <w:proofErr w:type="spellStart"/>
@@ -1198,13 +3120,16 @@
       </w:r>
     </w:p>
     <w:p>
+      <w:pPr>
+        <w:jc w:val="center"/>
+      </w:pPr>
       <w:r>
         <w:rPr>
           <w:noProof/>
         </w:rPr>
         <w:drawing>
           <wp:inline distT="0" distB="0" distL="0" distR="0" wp14:anchorId="06809A9F" wp14:editId="5B946512">
-            <wp:extent cx="5760720" cy="3240405"/>
+            <wp:extent cx="5723467" cy="3219450"/>
             <wp:effectExtent l="0" t="0" r="0" b="0"/>
             <wp:docPr id="1" name="Obraz 1"/>
             <wp:cNvGraphicFramePr>
@@ -1226,7 +3151,7 @@
                   <pic:spPr>
                     <a:xfrm>
                       <a:off x="0" y="0"/>
-                      <a:ext cx="5760720" cy="3240405"/>
+                      <a:ext cx="5724737" cy="3220164"/>
                     </a:xfrm>
                     <a:prstGeom prst="rect">
                       <a:avLst/>
@@ -1245,14 +3170,17 @@
       </w:r>
     </w:p>
     <w:p>
+      <w:pPr>
+        <w:jc w:val="center"/>
+      </w:pPr>
       <w:r>
         <w:rPr>
           <w:noProof/>
         </w:rPr>
         <w:drawing>
           <wp:inline distT="0" distB="0" distL="0" distR="0" wp14:anchorId="02804FB3" wp14:editId="0B65E57C">
-            <wp:extent cx="5760720" cy="3240405"/>
-            <wp:effectExtent l="0" t="0" r="0" b="0"/>
+            <wp:extent cx="5715000" cy="3214688"/>
+            <wp:effectExtent l="0" t="0" r="0" b="5080"/>
             <wp:docPr id="3" name="Obraz 3"/>
             <wp:cNvGraphicFramePr>
               <a:graphicFrameLocks xmlns:a="http://schemas.openxmlformats.org/drawingml/2006/main" noChangeAspect="1"/>
@@ -1273,7 +3201,7 @@
                   <pic:spPr>
                     <a:xfrm>
                       <a:off x="0" y="0"/>
-                      <a:ext cx="5760720" cy="3240405"/>
+                      <a:ext cx="5716833" cy="3215719"/>
                     </a:xfrm>
                     <a:prstGeom prst="rect">
                       <a:avLst/>
@@ -1288,19 +3216,22 @@
     </w:p>
     <w:p>
       <w:r>
+        <w:lastRenderedPageBreak/>
         <w:t>Strona rejestracji: Przycisk ZAREJESTRUJ aktywuje się dopiero po wpisaniu wszystkich wymaganych pól.</w:t>
       </w:r>
     </w:p>
     <w:p>
+      <w:pPr>
+        <w:jc w:val="center"/>
+      </w:pPr>
       <w:r>
         <w:rPr>
           <w:noProof/>
         </w:rPr>
-        <w:lastRenderedPageBreak/>
         <w:drawing>
           <wp:inline distT="0" distB="0" distL="0" distR="0" wp14:anchorId="0616FB3F" wp14:editId="3DE0BC92">
-            <wp:extent cx="5760720" cy="3240405"/>
-            <wp:effectExtent l="0" t="0" r="0" b="0"/>
+            <wp:extent cx="5553075" cy="3123605"/>
+            <wp:effectExtent l="0" t="0" r="0" b="5080"/>
             <wp:docPr id="4" name="Obraz 4"/>
             <wp:cNvGraphicFramePr>
               <a:graphicFrameLocks xmlns:a="http://schemas.openxmlformats.org/drawingml/2006/main" noChangeAspect="1"/>
@@ -1321,6 +3252,120 @@
                   <pic:spPr>
                     <a:xfrm>
                       <a:off x="0" y="0"/>
+                      <a:ext cx="5553075" cy="3123605"/>
+                    </a:xfrm>
+                    <a:prstGeom prst="rect">
+                      <a:avLst/>
+                    </a:prstGeom>
+                  </pic:spPr>
+                </pic:pic>
+              </a:graphicData>
+            </a:graphic>
+          </wp:inline>
+        </w:drawing>
+      </w:r>
+    </w:p>
+    <w:p>
+      <w:r>
+        <w:t>Strona logowania:</w:t>
+      </w:r>
+      <w:r>
+        <w:t xml:space="preserve"> Prosta strona logowania z, której można przejść do strony rejestracji.</w:t>
+      </w:r>
+      <w:bookmarkStart w:id="0" w:name="_GoBack"/>
+      <w:bookmarkEnd w:id="0"/>
+    </w:p>
+    <w:p>
+      <w:pPr>
+        <w:jc w:val="center"/>
+      </w:pPr>
+      <w:r>
+        <w:rPr>
+          <w:noProof/>
+        </w:rPr>
+        <w:drawing>
+          <wp:inline distT="0" distB="0" distL="0" distR="0" wp14:anchorId="41DDF5C3" wp14:editId="313D77BD">
+            <wp:extent cx="5581650" cy="3139678"/>
+            <wp:effectExtent l="0" t="0" r="0" b="3810"/>
+            <wp:docPr id="6" name="Obraz 6"/>
+            <wp:cNvGraphicFramePr>
+              <a:graphicFrameLocks xmlns:a="http://schemas.openxmlformats.org/drawingml/2006/main" noChangeAspect="1"/>
+            </wp:cNvGraphicFramePr>
+            <a:graphic xmlns:a="http://schemas.openxmlformats.org/drawingml/2006/main">
+              <a:graphicData uri="http://schemas.openxmlformats.org/drawingml/2006/picture">
+                <pic:pic xmlns:pic="http://schemas.openxmlformats.org/drawingml/2006/picture">
+                  <pic:nvPicPr>
+                    <pic:cNvPr id="1" name=""/>
+                    <pic:cNvPicPr/>
+                  </pic:nvPicPr>
+                  <pic:blipFill>
+                    <a:blip r:embed="rId9"/>
+                    <a:stretch>
+                      <a:fillRect/>
+                    </a:stretch>
+                  </pic:blipFill>
+                  <pic:spPr>
+                    <a:xfrm>
+                      <a:off x="0" y="0"/>
+                      <a:ext cx="5581650" cy="3139678"/>
+                    </a:xfrm>
+                    <a:prstGeom prst="rect">
+                      <a:avLst/>
+                    </a:prstGeom>
+                  </pic:spPr>
+                </pic:pic>
+              </a:graphicData>
+            </a:graphic>
+          </wp:inline>
+        </w:drawing>
+      </w:r>
+    </w:p>
+    <w:p/>
+    <w:p/>
+    <w:p/>
+    <w:p/>
+    <w:p/>
+    <w:p>
+      <w:r>
+        <w:lastRenderedPageBreak/>
+        <w:t>Strona użytkownika: na tej stronie znajduje się spis</w:t>
+      </w:r>
+      <w:r>
+        <w:t xml:space="preserve"> dostępnych testów.</w:t>
+      </w:r>
+    </w:p>
+    <w:p>
+      <w:pPr>
+        <w:jc w:val="center"/>
+      </w:pPr>
+      <w:r>
+        <w:rPr>
+          <w:noProof/>
+        </w:rPr>
+        <w:drawing>
+          <wp:inline distT="0" distB="0" distL="0" distR="0" wp14:anchorId="4088C54F" wp14:editId="0998CCEC">
+            <wp:extent cx="5760720" cy="3240405"/>
+            <wp:effectExtent l="0" t="0" r="0" b="0"/>
+            <wp:docPr id="8" name="Obraz 8"/>
+            <wp:cNvGraphicFramePr>
+              <a:graphicFrameLocks xmlns:a="http://schemas.openxmlformats.org/drawingml/2006/main" noChangeAspect="1"/>
+            </wp:cNvGraphicFramePr>
+            <a:graphic xmlns:a="http://schemas.openxmlformats.org/drawingml/2006/main">
+              <a:graphicData uri="http://schemas.openxmlformats.org/drawingml/2006/picture">
+                <pic:pic xmlns:pic="http://schemas.openxmlformats.org/drawingml/2006/picture">
+                  <pic:nvPicPr>
+                    <pic:cNvPr id="1" name=""/>
+                    <pic:cNvPicPr/>
+                  </pic:nvPicPr>
+                  <pic:blipFill>
+                    <a:blip r:embed="rId10"/>
+                    <a:stretch>
+                      <a:fillRect/>
+                    </a:stretch>
+                  </pic:blipFill>
+                  <pic:spPr>
+                    <a:xfrm>
+                      <a:off x="0" y="0"/>
                       <a:ext cx="5760720" cy="3240405"/>
                     </a:xfrm>
                     <a:prstGeom prst="rect">
@@ -1335,8 +3380,166 @@
       </w:r>
     </w:p>
     <w:p>
-      <w:bookmarkStart w:id="0" w:name="_GoBack"/>
-      <w:bookmarkEnd w:id="0"/>
+      <w:r>
+        <w:t>Strona testu: przycisk sprawdź odsyła do podobnej strony gdzie zostaje wyświetlony wynik testu.</w:t>
+      </w:r>
+    </w:p>
+    <w:p>
+      <w:pPr>
+        <w:jc w:val="center"/>
+      </w:pPr>
+      <w:r>
+        <w:rPr>
+          <w:noProof/>
+        </w:rPr>
+        <w:drawing>
+          <wp:inline distT="0" distB="0" distL="0" distR="0" wp14:anchorId="2510F7C8" wp14:editId="72E73A14">
+            <wp:extent cx="5760720" cy="3240405"/>
+            <wp:effectExtent l="0" t="0" r="0" b="0"/>
+            <wp:docPr id="9" name="Obraz 9"/>
+            <wp:cNvGraphicFramePr>
+              <a:graphicFrameLocks xmlns:a="http://schemas.openxmlformats.org/drawingml/2006/main" noChangeAspect="1"/>
+            </wp:cNvGraphicFramePr>
+            <a:graphic xmlns:a="http://schemas.openxmlformats.org/drawingml/2006/main">
+              <a:graphicData uri="http://schemas.openxmlformats.org/drawingml/2006/picture">
+                <pic:pic xmlns:pic="http://schemas.openxmlformats.org/drawingml/2006/picture">
+                  <pic:nvPicPr>
+                    <pic:cNvPr id="1" name=""/>
+                    <pic:cNvPicPr/>
+                  </pic:nvPicPr>
+                  <pic:blipFill>
+                    <a:blip r:embed="rId11"/>
+                    <a:stretch>
+                      <a:fillRect/>
+                    </a:stretch>
+                  </pic:blipFill>
+                  <pic:spPr>
+                    <a:xfrm>
+                      <a:off x="0" y="0"/>
+                      <a:ext cx="5760720" cy="3240405"/>
+                    </a:xfrm>
+                    <a:prstGeom prst="rect">
+                      <a:avLst/>
+                    </a:prstGeom>
+                  </pic:spPr>
+                </pic:pic>
+              </a:graphicData>
+            </a:graphic>
+          </wp:inline>
+        </w:drawing>
+      </w:r>
+    </w:p>
+    <w:p/>
+    <w:p/>
+    <w:p/>
+    <w:p/>
+    <w:p/>
+    <w:p>
+      <w:r>
+        <w:lastRenderedPageBreak/>
+        <w:t xml:space="preserve">Strona słownikowa: przycisk SHOW „odsłania” słowo po angielsku. Wszystkie strony posiadają skrypt „wypełniający” stronę (tzn. stopka nie wisi w powietrzu), ale to jest jedna z niewielu gdzie można zaobserwować jego działanie (na </w:t>
+      </w:r>
+      <w:r>
+        <w:t>mniejszych monitorach prawdopodobnie nie będzie widać efektów</w:t>
+      </w:r>
+      <w:r>
+        <w:t>)</w:t>
+      </w:r>
+    </w:p>
+    <w:p>
+      <w:pPr>
+        <w:jc w:val="center"/>
+      </w:pPr>
+      <w:r>
+        <w:rPr>
+          <w:noProof/>
+        </w:rPr>
+        <w:drawing>
+          <wp:inline distT="0" distB="0" distL="0" distR="0" wp14:anchorId="07A8F0F0" wp14:editId="1DC207B3">
+            <wp:extent cx="5760720" cy="3240405"/>
+            <wp:effectExtent l="0" t="0" r="0" b="0"/>
+            <wp:docPr id="10" name="Obraz 10"/>
+            <wp:cNvGraphicFramePr>
+              <a:graphicFrameLocks xmlns:a="http://schemas.openxmlformats.org/drawingml/2006/main" noChangeAspect="1"/>
+            </wp:cNvGraphicFramePr>
+            <a:graphic xmlns:a="http://schemas.openxmlformats.org/drawingml/2006/main">
+              <a:graphicData uri="http://schemas.openxmlformats.org/drawingml/2006/picture">
+                <pic:pic xmlns:pic="http://schemas.openxmlformats.org/drawingml/2006/picture">
+                  <pic:nvPicPr>
+                    <pic:cNvPr id="1" name=""/>
+                    <pic:cNvPicPr/>
+                  </pic:nvPicPr>
+                  <pic:blipFill>
+                    <a:blip r:embed="rId12"/>
+                    <a:stretch>
+                      <a:fillRect/>
+                    </a:stretch>
+                  </pic:blipFill>
+                  <pic:spPr>
+                    <a:xfrm>
+                      <a:off x="0" y="0"/>
+                      <a:ext cx="5760720" cy="3240405"/>
+                    </a:xfrm>
+                    <a:prstGeom prst="rect">
+                      <a:avLst/>
+                    </a:prstGeom>
+                  </pic:spPr>
+                </pic:pic>
+              </a:graphicData>
+            </a:graphic>
+          </wp:inline>
+        </w:drawing>
+      </w:r>
+    </w:p>
+    <w:p>
+      <w:r>
+        <w:t>Strona gramatyczna: w górnym prawym rogu można zauważyć ikonę awatara (pojawia się ona tylko jeśli użytkownik jest zalogowany), jest ona jednocześnie odnośnikiem do strony użytkownika. Na samym dole strony znajduje się przycisk I’M READY FOR EXAM, jest on przekierowaniem do strony testu pod warunkiem że użytkownik jest zalogowany. W przeciwnym razie jest się odesłanym do strony logowania.</w:t>
+      </w:r>
+    </w:p>
+    <w:p>
+      <w:pPr>
+        <w:jc w:val="center"/>
+      </w:pPr>
+      <w:r>
+        <w:rPr>
+          <w:noProof/>
+        </w:rPr>
+        <w:drawing>
+          <wp:inline distT="0" distB="0" distL="0" distR="0" wp14:anchorId="6959B06E" wp14:editId="3A11E94F">
+            <wp:extent cx="5760720" cy="3240405"/>
+            <wp:effectExtent l="0" t="0" r="0" b="0"/>
+            <wp:docPr id="11" name="Obraz 11"/>
+            <wp:cNvGraphicFramePr>
+              <a:graphicFrameLocks xmlns:a="http://schemas.openxmlformats.org/drawingml/2006/main" noChangeAspect="1"/>
+            </wp:cNvGraphicFramePr>
+            <a:graphic xmlns:a="http://schemas.openxmlformats.org/drawingml/2006/main">
+              <a:graphicData uri="http://schemas.openxmlformats.org/drawingml/2006/picture">
+                <pic:pic xmlns:pic="http://schemas.openxmlformats.org/drawingml/2006/picture">
+                  <pic:nvPicPr>
+                    <pic:cNvPr id="1" name=""/>
+                    <pic:cNvPicPr/>
+                  </pic:nvPicPr>
+                  <pic:blipFill>
+                    <a:blip r:embed="rId13"/>
+                    <a:stretch>
+                      <a:fillRect/>
+                    </a:stretch>
+                  </pic:blipFill>
+                  <pic:spPr>
+                    <a:xfrm>
+                      <a:off x="0" y="0"/>
+                      <a:ext cx="5760720" cy="3240405"/>
+                    </a:xfrm>
+                    <a:prstGeom prst="rect">
+                      <a:avLst/>
+                    </a:prstGeom>
+                  </pic:spPr>
+                </pic:pic>
+              </a:graphicData>
+            </a:graphic>
+          </wp:inline>
+        </w:drawing>
+      </w:r>
     </w:p>
     <w:sectPr>
       <w:pgSz w:w="11906" w:h="16838"/>

</xml_diff>

<commit_message>
drobna zmiana w pliku .docx
</commit_message>
<xml_diff>
--- a/DocTech-kopia.docx
+++ b/DocTech-kopia.docx
@@ -3272,6 +3272,13 @@
       <w:r>
         <w:t xml:space="preserve"> Prosta strona logowania z, której można przejść do strony rejestracji.</w:t>
       </w:r>
+      <w:r>
+        <w:t xml:space="preserve">  Przycisk </w:t>
+      </w:r>
+      <w:r>
+        <w:br/>
+        <w:t>LOG IN po zalogowaniu zmienia się na LOG OUT na wszystkich stronach.</w:t>
+      </w:r>
       <w:bookmarkStart w:id="0" w:name="_GoBack"/>
       <w:bookmarkEnd w:id="0"/>
     </w:p>
@@ -3327,7 +3334,6 @@
     <w:p/>
     <w:p>
       <w:r>
-        <w:lastRenderedPageBreak/>
         <w:t>Strona użytkownika: na tej stronie znajduje się spis</w:t>
       </w:r>
       <w:r>
@@ -3436,7 +3442,6 @@
     <w:p/>
     <w:p>
       <w:r>
-        <w:lastRenderedPageBreak/>
         <w:t xml:space="preserve">Strona słownikowa: przycisk SHOW „odsłania” słowo po angielsku. Wszystkie strony posiadają skrypt „wypełniający” stronę (tzn. stopka nie wisi w powietrzu), ale to jest jedna z niewielu gdzie można zaobserwować jego działanie (na </w:t>
       </w:r>
       <w:r>

</xml_diff>

<commit_message>
kolejna poprawka w .docx
</commit_message>
<xml_diff>
--- a/DocTech-kopia.docx
+++ b/DocTech-kopia.docx
@@ -400,7 +400,10 @@
         </w:numPr>
       </w:pPr>
       <w:r>
-        <w:t>Opis programu / systemu</w:t>
+        <w:t xml:space="preserve">Opis </w:t>
+      </w:r>
+      <w:r>
+        <w:t>projektu</w:t>
       </w:r>
     </w:p>
     <w:p>
@@ -636,7 +639,7 @@
         </w:numPr>
       </w:pPr>
       <w:r>
-        <w:t>Wymagania stawiane aplikacji / systemowi</w:t>
+        <w:t>Wymagania stawiane aplikacji</w:t>
       </w:r>
     </w:p>
     <w:p>
@@ -734,7 +737,18 @@
       </w:pPr>
       <w:r>
         <w:lastRenderedPageBreak/>
-        <w:t>Panele / zakładki systemu, które będą oferowały potrzebne funkcjonalności</w:t>
+        <w:t>Z</w:t>
+      </w:r>
+      <w:r>
+        <w:t xml:space="preserve">akładki </w:t>
+      </w:r>
+      <w:r>
+        <w:t>aplikacji</w:t>
+      </w:r>
+      <w:bookmarkStart w:id="0" w:name="_GoBack"/>
+      <w:bookmarkEnd w:id="0"/>
+      <w:r>
+        <w:t>, które będą oferowały potrzebne funkcjonalności</w:t>
       </w:r>
     </w:p>
     <w:p>
@@ -746,7 +760,13 @@
         </w:numPr>
       </w:pPr>
       <w:r>
-        <w:t>Panel użytkownika</w:t>
+        <w:t>Zakładk</w:t>
+      </w:r>
+      <w:r>
+        <w:t xml:space="preserve">a </w:t>
+      </w:r>
+      <w:r>
+        <w:t>użytkownika</w:t>
       </w:r>
     </w:p>
     <w:p>
@@ -770,7 +790,16 @@
         </w:numPr>
       </w:pPr>
       <w:r>
-        <w:t>Panel testu</w:t>
+        <w:t>Zakładk</w:t>
+      </w:r>
+      <w:r>
+        <w:t>a</w:t>
+      </w:r>
+      <w:r>
+        <w:t xml:space="preserve"> </w:t>
+      </w:r>
+      <w:r>
+        <w:t>testu</w:t>
       </w:r>
     </w:p>
     <w:p>
@@ -964,7 +993,7 @@
         </w:numPr>
       </w:pPr>
       <w:r>
-        <w:t>Klienci aplikacji/systemu</w:t>
+        <w:t>Klienci aplikacji</w:t>
       </w:r>
     </w:p>
     <w:p>
@@ -3279,8 +3308,6 @@
         <w:br/>
         <w:t>LOG IN po zalogowaniu zmienia się na LOG OUT na wszystkich stronach.</w:t>
       </w:r>
-      <w:bookmarkStart w:id="0" w:name="_GoBack"/>
-      <w:bookmarkEnd w:id="0"/>
     </w:p>
     <w:p>
       <w:pPr>

</xml_diff>